<commit_message>
add pagination now is forbidden to get clients passwords
</commit_message>
<xml_diff>
--- a/docs/Docs.docx
+++ b/docs/Docs.docx
@@ -75,7 +75,15 @@
         <w:br/>
       </w:r>
       <w:r>
-        <w:t>дозволено тільки залогіненим користувачам</w:t>
+        <w:t xml:space="preserve">дозволено тільки </w:t>
+      </w:r>
+      <w:proofErr w:type="spellStart"/>
+      <w:r>
+        <w:t>залогіненим</w:t>
+      </w:r>
+      <w:proofErr w:type="spellEnd"/>
+      <w:r>
+        <w:t xml:space="preserve"> користувачам</w:t>
       </w:r>
       <w:r>
         <w:br/>
@@ -376,7 +384,33 @@
         <w:rPr>
           <w:lang w:val="en-US"/>
         </w:rPr>
-        <w:t xml:space="preserve"> /?{name:”</w:t>
+        <w:t xml:space="preserve"> </w:t>
+      </w:r>
+      <w:r>
+        <w:rPr>
+          <w:lang w:val="en-US"/>
+        </w:rPr>
+        <w:t>/</w:t>
+      </w:r>
+      <w:proofErr w:type="spellStart"/>
+      <w:r>
+        <w:rPr>
+          <w:lang w:val="en-US"/>
+        </w:rPr>
+        <w:t>api</w:t>
+      </w:r>
+      <w:proofErr w:type="spellEnd"/>
+      <w:r>
+        <w:rPr>
+          <w:lang w:val="en-US"/>
+        </w:rPr>
+        <w:t>/places</w:t>
+      </w:r>
+      <w:r>
+        <w:rPr>
+          <w:lang w:val="en-US"/>
+        </w:rPr>
+        <w:t>/?{name:”</w:t>
       </w:r>
       <w:proofErr w:type="spellStart"/>
       <w:r>
@@ -396,6 +430,32 @@
         <w:rPr>
           <w:lang w:val="en-US"/>
         </w:rPr>
+        <w:t xml:space="preserve"> – </w:t>
+      </w:r>
+      <w:r>
+        <w:t xml:space="preserve">поверне всі </w:t>
+      </w:r>
+      <w:r>
+        <w:rPr>
+          <w:lang w:val="en-US"/>
+        </w:rPr>
+        <w:t xml:space="preserve">places </w:t>
+      </w:r>
+      <w:r>
+        <w:t>з ім’ям ‘</w:t>
+      </w:r>
+      <w:proofErr w:type="spellStart"/>
+      <w:r>
+        <w:t>аааа</w:t>
+      </w:r>
+      <w:proofErr w:type="spellEnd"/>
+      <w:r>
+        <w:t>’</w:t>
+      </w:r>
+      <w:r>
+        <w:rPr>
+          <w:lang w:val="en-US"/>
+        </w:rPr>
         <w:br/>
       </w:r>
       <w:r>
@@ -415,16 +475,32 @@
         <w:t>-</w:t>
       </w:r>
       <w:r>
-        <w:t>назви полів через кому по яких проведеться сортування,</w:t>
-      </w:r>
-      <w:r>
-        <w:rPr>
-          <w:lang w:val="en-US"/>
-        </w:rPr>
-        <w:t xml:space="preserve"> </w:t>
-      </w:r>
-      <w:r>
-        <w:t xml:space="preserve"> перед назвою поля можна поставити – для зворотнього сортування.</w:t>
+        <w:t xml:space="preserve">назви полів через кому по яких </w:t>
+      </w:r>
+      <w:proofErr w:type="spellStart"/>
+      <w:r>
+        <w:t>проведеться</w:t>
+      </w:r>
+      <w:proofErr w:type="spellEnd"/>
+      <w:r>
+        <w:t xml:space="preserve"> сортування,</w:t>
+      </w:r>
+      <w:r>
+        <w:rPr>
+          <w:lang w:val="en-US"/>
+        </w:rPr>
+        <w:t xml:space="preserve"> </w:t>
+      </w:r>
+      <w:r>
+        <w:t xml:space="preserve"> перед назвою поля можна поставити – для </w:t>
+      </w:r>
+      <w:proofErr w:type="spellStart"/>
+      <w:r>
+        <w:t>зворотнього</w:t>
+      </w:r>
+      <w:proofErr w:type="spellEnd"/>
+      <w:r>
+        <w:t xml:space="preserve"> сортування.</w:t>
       </w:r>
       <w:r>
         <w:rPr>
@@ -455,13 +531,8 @@
         <w:t xml:space="preserve"> </w:t>
       </w:r>
       <w:r>
-        <w:t>назви полів через кому</w:t>
-      </w:r>
-      <w:r>
-        <w:t xml:space="preserve"> які будуть вибрані, перед назвою можна поставити – для того щоб виключити поле.</w:t>
-      </w:r>
-      <w:bookmarkStart w:id="0" w:name="_GoBack"/>
-      <w:bookmarkEnd w:id="0"/>
+        <w:t>назви полів через кому які будуть вибрані, перед назвою можна поставити – для того щоб виключити поле.</w:t>
+      </w:r>
       <w:r>
         <w:br/>
         <w:t xml:space="preserve">Наприклад </w:t>
@@ -490,33 +561,13 @@
       </w:r>
       <w:r>
         <w:br/>
-      </w:r>
-      <w:r>
         <w:t xml:space="preserve">Наприклад </w:t>
       </w:r>
       <w:r>
         <w:rPr>
           <w:lang w:val="en-US"/>
         </w:rPr>
-        <w:t>/?</w:t>
-      </w:r>
-      <w:r>
-        <w:rPr>
-          <w:lang w:val="en-US"/>
-        </w:rPr>
-        <w:t>populate</w:t>
-      </w:r>
-      <w:r>
-        <w:rPr>
-          <w:lang w:val="en-US"/>
-        </w:rPr>
-        <w:t>=</w:t>
-      </w:r>
-      <w:r>
-        <w:rPr>
-          <w:lang w:val="en-US"/>
-        </w:rPr>
-        <w:t>place</w:t>
+        <w:t>/?populate=place</w:t>
       </w:r>
     </w:p>
     <w:p>
@@ -651,6 +702,8 @@
         </w:rPr>
         <w:t>/bonuses/</w:t>
       </w:r>
+      <w:bookmarkStart w:id="0" w:name="_GoBack"/>
+      <w:bookmarkEnd w:id="0"/>
       <w:r>
         <w:rPr>
           <w:lang w:val="en-US"/>
@@ -1461,7 +1514,15 @@
         <w:t xml:space="preserve">message </w:t>
       </w:r>
       <w:r>
-        <w:t>просто занулюється.</w:t>
+        <w:t xml:space="preserve">просто </w:t>
+      </w:r>
+      <w:proofErr w:type="spellStart"/>
+      <w:r>
+        <w:t>занулюється</w:t>
+      </w:r>
+      <w:proofErr w:type="spellEnd"/>
+      <w:r>
+        <w:t>.</w:t>
       </w:r>
     </w:p>
     <w:p>
@@ -3634,7 +3695,15 @@
         <w:t xml:space="preserve"> </w:t>
       </w:r>
       <w:r>
-        <w:t xml:space="preserve">видаляється ссилка на відповідний </w:t>
+        <w:t xml:space="preserve">видаляється </w:t>
+      </w:r>
+      <w:proofErr w:type="spellStart"/>
+      <w:r>
+        <w:t>ссилка</w:t>
+      </w:r>
+      <w:proofErr w:type="spellEnd"/>
+      <w:r>
+        <w:t xml:space="preserve"> на відповідний </w:t>
       </w:r>
       <w:proofErr w:type="spellStart"/>
       <w:r>
@@ -3976,7 +4045,15 @@
         <w:t xml:space="preserve"> </w:t>
       </w:r>
       <w:r>
-        <w:t xml:space="preserve">видаляється ссилка на відповідний </w:t>
+        <w:t xml:space="preserve">видаляється </w:t>
+      </w:r>
+      <w:proofErr w:type="spellStart"/>
+      <w:r>
+        <w:t>ссилка</w:t>
+      </w:r>
+      <w:proofErr w:type="spellEnd"/>
+      <w:r>
+        <w:t xml:space="preserve"> на відповідний </w:t>
       </w:r>
       <w:r>
         <w:rPr>
@@ -6174,7 +6251,15 @@
         <w:t xml:space="preserve"> types </w:t>
       </w:r>
       <w:r>
-        <w:t xml:space="preserve">видаляється ссилка на відповідний </w:t>
+        <w:t xml:space="preserve">видаляється </w:t>
+      </w:r>
+      <w:proofErr w:type="spellStart"/>
+      <w:r>
+        <w:t>ссилка</w:t>
+      </w:r>
+      <w:proofErr w:type="spellEnd"/>
+      <w:r>
+        <w:t xml:space="preserve"> на відповідний </w:t>
       </w:r>
       <w:proofErr w:type="spellStart"/>
       <w:r>
@@ -7108,8 +7193,13 @@
       </w:r>
       <w:r>
         <w:br/>
-        <w:t>Дозволено всім не залогіненим</w:t>
-      </w:r>
+        <w:t xml:space="preserve">Дозволено всім не </w:t>
+      </w:r>
+      <w:proofErr w:type="spellStart"/>
+      <w:r>
+        <w:t>залогіненим</w:t>
+      </w:r>
+      <w:proofErr w:type="spellEnd"/>
       <w:r>
         <w:rPr>
           <w:lang w:val="en-US"/>
@@ -7174,8 +7264,13 @@
         <w:br/>
       </w:r>
       <w:r>
-        <w:t>Реєстрація/Авторизація через фейсбук</w:t>
-      </w:r>
+        <w:t xml:space="preserve">Реєстрація/Авторизація через </w:t>
+      </w:r>
+      <w:proofErr w:type="spellStart"/>
+      <w:r>
+        <w:t>фейсбук</w:t>
+      </w:r>
+      <w:proofErr w:type="spellEnd"/>
     </w:p>
     <w:p>
       <w:pPr>
@@ -8274,7 +8369,7 @@
 </file>
 
 <file path=customXml/itemProps1.xml><?xml version="1.0" encoding="utf-8"?>
-<ds:datastoreItem xmlns:ds="http://schemas.openxmlformats.org/officeDocument/2006/customXml" ds:itemID="{7D9CD7C1-15A5-4FB5-A422-18105D996547}">
+<ds:datastoreItem xmlns:ds="http://schemas.openxmlformats.org/officeDocument/2006/customXml" ds:itemID="{49B0290B-7C1B-488B-A212-453481C157C4}">
   <ds:schemaRefs>
     <ds:schemaRef ds:uri="http://schemas.openxmlformats.org/officeDocument/2006/bibliography"/>
   </ds:schemaRefs>

</xml_diff>

<commit_message>
add computed rating to place
</commit_message>
<xml_diff>
--- a/docs/Docs.docx
+++ b/docs/Docs.docx
@@ -365,7 +365,101 @@
         <w:t xml:space="preserve">query </w:t>
       </w:r>
       <w:r>
-        <w:t xml:space="preserve">– об’єкт </w:t>
+        <w:t xml:space="preserve">– </w:t>
+      </w:r>
+      <w:r>
+        <w:t>проведе фільтрацію</w:t>
+      </w:r>
+      <w:r>
+        <w:br/>
+        <w:t xml:space="preserve">Наприклад </w:t>
+      </w:r>
+      <w:r>
+        <w:rPr>
+          <w:lang w:val="en-US"/>
+        </w:rPr>
+        <w:t xml:space="preserve"> </w:t>
+      </w:r>
+      <w:r>
+        <w:rPr>
+          <w:lang w:val="en-US"/>
+        </w:rPr>
+        <w:br/>
+      </w:r>
+      <w:r>
+        <w:rPr>
+          <w:lang w:val="en-US"/>
+        </w:rPr>
+        <w:t>/</w:t>
+      </w:r>
+      <w:proofErr w:type="spellStart"/>
+      <w:r>
+        <w:rPr>
+          <w:lang w:val="en-US"/>
+        </w:rPr>
+        <w:t>api</w:t>
+      </w:r>
+      <w:proofErr w:type="spellEnd"/>
+      <w:r>
+        <w:rPr>
+          <w:lang w:val="en-US"/>
+        </w:rPr>
+        <w:t>/places</w:t>
+      </w:r>
+      <w:r>
+        <w:rPr>
+          <w:lang w:val="en-US"/>
+        </w:rPr>
+        <w:t>/?{name:”</w:t>
+      </w:r>
+      <w:proofErr w:type="spellStart"/>
+      <w:r>
+        <w:rPr>
+          <w:lang w:val="en-US"/>
+        </w:rPr>
+        <w:t>aaaa</w:t>
+      </w:r>
+      <w:proofErr w:type="spellEnd"/>
+      <w:r>
+        <w:rPr>
+          <w:lang w:val="en-US"/>
+        </w:rPr>
+        <w:t>”}</w:t>
+      </w:r>
+      <w:r>
+        <w:rPr>
+          <w:lang w:val="en-US"/>
+        </w:rPr>
+        <w:t xml:space="preserve"> – </w:t>
+      </w:r>
+      <w:r>
+        <w:t xml:space="preserve">поверне всі </w:t>
+      </w:r>
+      <w:r>
+        <w:rPr>
+          <w:lang w:val="en-US"/>
+        </w:rPr>
+        <w:t xml:space="preserve">places </w:t>
+      </w:r>
+      <w:r>
+        <w:t>з ім’ям ‘</w:t>
+      </w:r>
+      <w:proofErr w:type="spellStart"/>
+      <w:r>
+        <w:t>аааа</w:t>
+      </w:r>
+      <w:proofErr w:type="spellEnd"/>
+      <w:r>
+        <w:t>’</w:t>
+      </w:r>
+      <w:r>
+        <w:rPr>
+          <w:lang w:val="en-US"/>
+        </w:rPr>
+        <w:br/>
+      </w:r>
+      <w:r>
+        <w:t xml:space="preserve">Можна засунути любу </w:t>
       </w:r>
       <w:r>
         <w:rPr>
@@ -374,22 +468,436 @@
         <w:t>mongo query</w:t>
       </w:r>
       <w:r>
-        <w:t xml:space="preserve"> який проведе фільтрацію</w:t>
-      </w:r>
-      <w:r>
-        <w:br/>
+        <w:t xml:space="preserve"> для фільтрації(типу агрегація та інше не працюватиме)</w:t>
+      </w:r>
+      <w:r>
+        <w:rPr>
+          <w:lang w:val="en-US"/>
+        </w:rPr>
+        <w:br/>
+      </w:r>
+      <w:r>
+        <w:br/>
+      </w:r>
+      <w:r>
+        <w:rPr>
+          <w:b/>
+          <w:lang w:val="en-US"/>
+        </w:rPr>
+        <w:t>sort</w:t>
+      </w:r>
+      <w:r>
+        <w:rPr>
+          <w:lang w:val="en-US"/>
+        </w:rPr>
+        <w:t>-</w:t>
+      </w:r>
+      <w:r>
+        <w:t>проведе сортування</w:t>
+      </w:r>
+      <w:r>
+        <w:br/>
+      </w:r>
+      <w:r>
         <w:t xml:space="preserve">Наприклад </w:t>
       </w:r>
       <w:r>
-        <w:rPr>
-          <w:lang w:val="en-US"/>
-        </w:rPr>
-        <w:t xml:space="preserve"> </w:t>
-      </w:r>
-      <w:r>
-        <w:rPr>
-          <w:lang w:val="en-US"/>
-        </w:rPr>
+        <w:br/>
+      </w:r>
+      <w:r>
+        <w:rPr>
+          <w:lang w:val="en-US"/>
+        </w:rPr>
+        <w:t>/</w:t>
+      </w:r>
+      <w:proofErr w:type="spellStart"/>
+      <w:r>
+        <w:rPr>
+          <w:lang w:val="en-US"/>
+        </w:rPr>
+        <w:t>api</w:t>
+      </w:r>
+      <w:proofErr w:type="spellEnd"/>
+      <w:r>
+        <w:rPr>
+          <w:lang w:val="en-US"/>
+        </w:rPr>
+        <w:t>/</w:t>
+      </w:r>
+      <w:proofErr w:type="spellStart"/>
+      <w:r>
+        <w:rPr>
+          <w:lang w:val="en-US"/>
+        </w:rPr>
+        <w:t>placeMultilangs</w:t>
+      </w:r>
+      <w:proofErr w:type="spellEnd"/>
+      <w:r>
+        <w:rPr>
+          <w:lang w:val="en-US"/>
+        </w:rPr>
+        <w:t xml:space="preserve"> </w:t>
+      </w:r>
+      <w:r>
+        <w:rPr>
+          <w:lang w:val="en-US"/>
+        </w:rPr>
+        <w:t>/?sort=</w:t>
+      </w:r>
+      <w:r>
+        <w:rPr>
+          <w:lang w:val="en-US"/>
+        </w:rPr>
+        <w:t>header</w:t>
+      </w:r>
+      <w:r>
+        <w:rPr>
+          <w:lang w:val="en-US"/>
+        </w:rPr>
+        <w:t>,-</w:t>
+      </w:r>
+      <w:r>
+        <w:rPr>
+          <w:lang w:val="en-US"/>
+        </w:rPr>
+        <w:t>description</w:t>
+      </w:r>
+      <w:r>
+        <w:rPr>
+          <w:lang w:val="en-US"/>
+        </w:rPr>
+        <w:br/>
+      </w:r>
+      <w:r>
+        <w:t xml:space="preserve">поверне список всіх </w:t>
+      </w:r>
+      <w:proofErr w:type="spellStart"/>
+      <w:r>
+        <w:t>мультіленгів</w:t>
+      </w:r>
+      <w:proofErr w:type="spellEnd"/>
+      <w:r>
+        <w:t xml:space="preserve"> для </w:t>
+      </w:r>
+      <w:r>
+        <w:rPr>
+          <w:lang w:val="en-US"/>
+        </w:rPr>
+        <w:t xml:space="preserve">place </w:t>
+      </w:r>
+      <w:r>
+        <w:t xml:space="preserve">посортувавши  по </w:t>
+      </w:r>
+      <w:r>
+        <w:rPr>
+          <w:lang w:val="en-US"/>
+        </w:rPr>
+        <w:t>ASC header&amp; DESC description</w:t>
+      </w:r>
+      <w:r>
+        <w:br/>
+      </w:r>
+      <w:r>
+        <w:rPr>
+          <w:lang w:val="en-US"/>
+        </w:rPr>
+        <w:br/>
+      </w:r>
+      <w:r>
+        <w:rPr>
+          <w:b/>
+          <w:lang w:val="en-US"/>
+        </w:rPr>
+        <w:t>fields</w:t>
+      </w:r>
+      <w:r>
+        <w:rPr>
+          <w:lang w:val="en-US"/>
+        </w:rPr>
+        <w:t>-</w:t>
+      </w:r>
+      <w:r>
+        <w:t xml:space="preserve"> </w:t>
+      </w:r>
+      <w:r>
+        <w:t xml:space="preserve">зробить вибірку тільки певних полів(тобто якщо в чувака є багато </w:t>
+      </w:r>
+      <w:proofErr w:type="spellStart"/>
+      <w:r>
+        <w:t>філдів</w:t>
+      </w:r>
+      <w:proofErr w:type="spellEnd"/>
+      <w:r>
+        <w:t xml:space="preserve"> то ти можеш вибрати тільки ті які тебе цікавлять)</w:t>
+      </w:r>
+      <w:r>
+        <w:br/>
+        <w:t>Наприклад</w:t>
+      </w:r>
+      <w:r>
+        <w:br/>
+      </w:r>
+      <w:r>
+        <w:rPr>
+          <w:lang w:val="en-US"/>
+        </w:rPr>
+        <w:t>/</w:t>
+      </w:r>
+      <w:proofErr w:type="spellStart"/>
+      <w:r>
+        <w:rPr>
+          <w:lang w:val="en-US"/>
+        </w:rPr>
+        <w:t>api</w:t>
+      </w:r>
+      <w:proofErr w:type="spellEnd"/>
+      <w:r>
+        <w:rPr>
+          <w:lang w:val="en-US"/>
+        </w:rPr>
+        <w:t>/</w:t>
+      </w:r>
+      <w:proofErr w:type="spellStart"/>
+      <w:r>
+        <w:rPr>
+          <w:lang w:val="en-US"/>
+        </w:rPr>
+        <w:t>hashTags</w:t>
+      </w:r>
+      <w:proofErr w:type="spellEnd"/>
+      <w:r>
+        <w:t xml:space="preserve"> </w:t>
+      </w:r>
+      <w:r>
+        <w:rPr>
+          <w:lang w:val="en-US"/>
+        </w:rPr>
+        <w:t>/?fields=</w:t>
+      </w:r>
+      <w:r>
+        <w:rPr>
+          <w:lang w:val="en-US"/>
+        </w:rPr>
+        <w:t>name</w:t>
+      </w:r>
+      <w:r>
+        <w:rPr>
+          <w:lang w:val="en-US"/>
+        </w:rPr>
+        <w:t>,-_id</w:t>
+      </w:r>
+      <w:r>
+        <w:rPr>
+          <w:lang w:val="en-US"/>
+        </w:rPr>
+        <w:br/>
+      </w:r>
+      <w:r>
+        <w:t xml:space="preserve">поверне список хеш тегів тільки з полем </w:t>
+      </w:r>
+      <w:r>
+        <w:rPr>
+          <w:lang w:val="en-US"/>
+        </w:rPr>
+        <w:t xml:space="preserve">name, </w:t>
+      </w:r>
+      <w:proofErr w:type="spellStart"/>
+      <w:r>
+        <w:t>якшо</w:t>
+      </w:r>
+      <w:proofErr w:type="spellEnd"/>
+      <w:r>
+        <w:t xml:space="preserve"> забрати </w:t>
+      </w:r>
+      <w:r>
+        <w:rPr>
+          <w:lang w:val="en-US"/>
+        </w:rPr>
+        <w:t xml:space="preserve">-_id </w:t>
+      </w:r>
+      <w:r>
+        <w:t xml:space="preserve">то вернеться ще і </w:t>
+      </w:r>
+      <w:r>
+        <w:rPr>
+          <w:lang w:val="en-US"/>
+        </w:rPr>
+        <w:t xml:space="preserve">id </w:t>
+      </w:r>
+      <w:bookmarkStart w:id="0" w:name="_GoBack"/>
+      <w:bookmarkEnd w:id="0"/>
+      <w:r>
+        <w:t>бо вона передається по дефолту</w:t>
+      </w:r>
+      <w:r>
+        <w:br/>
+      </w:r>
+      <w:proofErr w:type="spellStart"/>
+      <w:r>
+        <w:t>якшо</w:t>
+      </w:r>
+      <w:proofErr w:type="spellEnd"/>
+      <w:r>
+        <w:t xml:space="preserve"> хочу вибрати там </w:t>
+      </w:r>
+      <w:r>
+        <w:rPr>
+          <w:lang w:val="en-US"/>
+        </w:rPr>
+        <w:t xml:space="preserve">name </w:t>
+      </w:r>
+      <w:r>
+        <w:t>і ще якесь поле то просто пишу через кому ?</w:t>
+      </w:r>
+      <w:r>
+        <w:rPr>
+          <w:lang w:val="en-US"/>
+        </w:rPr>
+        <w:t>fields</w:t>
+      </w:r>
+      <w:r>
+        <w:t>=</w:t>
+      </w:r>
+      <w:proofErr w:type="spellStart"/>
+      <w:r>
+        <w:rPr>
+          <w:lang w:val="en-US"/>
+        </w:rPr>
+        <w:t>a,b,c</w:t>
+      </w:r>
+      <w:proofErr w:type="spellEnd"/>
+      <w:r>
+        <w:rPr>
+          <w:lang w:val="en-US"/>
+        </w:rPr>
+        <w:br/>
+      </w:r>
+      <w:r>
+        <w:rPr>
+          <w:lang w:val="en-US"/>
+        </w:rPr>
+        <w:br/>
+      </w:r>
+      <w:r>
+        <w:rPr>
+          <w:b/>
+          <w:lang w:val="en-US"/>
+        </w:rPr>
+        <w:t>populate</w:t>
+      </w:r>
+      <w:r>
+        <w:rPr>
+          <w:lang w:val="en-US"/>
+        </w:rPr>
+        <w:t>-</w:t>
+      </w:r>
+      <w:r>
+        <w:t xml:space="preserve">замість </w:t>
+      </w:r>
+      <w:proofErr w:type="spellStart"/>
+      <w:r>
+        <w:t>ссилки</w:t>
+      </w:r>
+      <w:proofErr w:type="spellEnd"/>
+      <w:r>
+        <w:t xml:space="preserve"> прийде цілісний документ(тобто </w:t>
+      </w:r>
+      <w:proofErr w:type="spellStart"/>
+      <w:r>
+        <w:t>якшо</w:t>
+      </w:r>
+      <w:proofErr w:type="spellEnd"/>
+      <w:r>
+        <w:t xml:space="preserve"> якийсь документ має всередині </w:t>
+      </w:r>
+      <w:proofErr w:type="spellStart"/>
+      <w:r>
+        <w:t>ссилку</w:t>
+      </w:r>
+      <w:proofErr w:type="spellEnd"/>
+      <w:r>
+        <w:t xml:space="preserve"> на інший, наприклад </w:t>
+      </w:r>
+      <w:r>
+        <w:rPr>
+          <w:lang w:val="en-US"/>
+        </w:rPr>
+        <w:t xml:space="preserve">place </w:t>
+      </w:r>
+      <w:r>
+        <w:t xml:space="preserve">має поле </w:t>
+      </w:r>
+      <w:proofErr w:type="spellStart"/>
+      <w:r>
+        <w:rPr>
+          <w:lang w:val="en-US"/>
+        </w:rPr>
+        <w:t>hashTasg</w:t>
+      </w:r>
+      <w:proofErr w:type="spellEnd"/>
+      <w:r>
+        <w:rPr>
+          <w:lang w:val="en-US"/>
+        </w:rPr>
+        <w:t xml:space="preserve"> </w:t>
+      </w:r>
+      <w:r>
+        <w:t xml:space="preserve">який є масивом </w:t>
+      </w:r>
+      <w:proofErr w:type="spellStart"/>
+      <w:r>
+        <w:t>ссилок</w:t>
+      </w:r>
+      <w:proofErr w:type="spellEnd"/>
+      <w:r>
+        <w:t xml:space="preserve"> на модель </w:t>
+      </w:r>
+      <w:r>
+        <w:rPr>
+          <w:lang w:val="en-US"/>
+        </w:rPr>
+        <w:t xml:space="preserve">hashtag </w:t>
+      </w:r>
+      <w:r>
+        <w:t xml:space="preserve">то замість </w:t>
+      </w:r>
+      <w:proofErr w:type="spellStart"/>
+      <w:r>
+        <w:t>айдішок</w:t>
+      </w:r>
+      <w:proofErr w:type="spellEnd"/>
+      <w:r>
+        <w:rPr>
+          <w:lang w:val="en-US"/>
+        </w:rPr>
+        <w:t xml:space="preserve"> </w:t>
+      </w:r>
+      <w:r>
+        <w:t>хеш тегів прийдуть цілісні документи</w:t>
+      </w:r>
+      <w:r>
+        <w:t>)</w:t>
+      </w:r>
+      <w:r>
+        <w:t xml:space="preserve">Працює тільки з полями які є </w:t>
+      </w:r>
+      <w:proofErr w:type="spellStart"/>
+      <w:r>
+        <w:t>ссилками</w:t>
+      </w:r>
+      <w:proofErr w:type="spellEnd"/>
+      <w:r>
+        <w:t>!!!</w:t>
+      </w:r>
+      <w:r>
+        <w:br/>
+        <w:t xml:space="preserve">Наприклад </w:t>
+      </w:r>
+      <w:r>
+        <w:rPr>
+          <w:lang w:val="en-US"/>
+        </w:rPr>
+        <w:br/>
         <w:t>/</w:t>
       </w:r>
       <w:proofErr w:type="spellStart"/>
@@ -410,21 +918,171 @@
         <w:rPr>
           <w:lang w:val="en-US"/>
         </w:rPr>
-        <w:t>/?{name:”</w:t>
-      </w:r>
-      <w:proofErr w:type="spellStart"/>
-      <w:r>
-        <w:rPr>
-          <w:lang w:val="en-US"/>
-        </w:rPr>
-        <w:t>aaaa</w:t>
-      </w:r>
-      <w:proofErr w:type="spellEnd"/>
-      <w:r>
-        <w:rPr>
-          <w:lang w:val="en-US"/>
-        </w:rPr>
-        <w:t>”}</w:t>
+        <w:t>/?populate=</w:t>
+      </w:r>
+      <w:proofErr w:type="spellStart"/>
+      <w:r>
+        <w:rPr>
+          <w:lang w:val="en-US"/>
+        </w:rPr>
+        <w:t>hashTags</w:t>
+      </w:r>
+      <w:proofErr w:type="spellEnd"/>
+      <w:r>
+        <w:rPr>
+          <w:lang w:val="en-US"/>
+        </w:rPr>
+        <w:br/>
+      </w:r>
+      <w:r>
+        <w:t xml:space="preserve">В полі </w:t>
+      </w:r>
+      <w:proofErr w:type="spellStart"/>
+      <w:r>
+        <w:rPr>
+          <w:lang w:val="en-US"/>
+        </w:rPr>
+        <w:t>hashTags</w:t>
+      </w:r>
+      <w:proofErr w:type="spellEnd"/>
+      <w:r>
+        <w:rPr>
+          <w:lang w:val="en-US"/>
+        </w:rPr>
+        <w:t xml:space="preserve"> </w:t>
+      </w:r>
+      <w:r>
+        <w:t xml:space="preserve">тепер прийде не масив </w:t>
+      </w:r>
+      <w:proofErr w:type="spellStart"/>
+      <w:r>
+        <w:t>айдішок</w:t>
+      </w:r>
+      <w:proofErr w:type="spellEnd"/>
+      <w:r>
+        <w:t xml:space="preserve"> а масив документів.</w:t>
+      </w:r>
+      <w:r>
+        <w:br/>
+        <w:t>Якщо треба зробити популяцію декількох полів то просто їх через кому перечислюєш.</w:t>
+      </w:r>
+      <w:r>
+        <w:br/>
+      </w:r>
+      <w:r>
+        <w:br/>
+      </w:r>
+      <w:r>
+        <w:rPr>
+          <w:b/>
+        </w:rPr>
+        <w:br/>
+      </w:r>
+      <w:r>
+        <w:rPr>
+          <w:b/>
+        </w:rPr>
+        <w:br/>
+      </w:r>
+      <w:proofErr w:type="gramStart"/>
+      <w:r>
+        <w:rPr>
+          <w:b/>
+          <w:lang w:val="en-US"/>
+        </w:rPr>
+        <w:lastRenderedPageBreak/>
+        <w:t>skip</w:t>
+      </w:r>
+      <w:proofErr w:type="gramEnd"/>
+      <w:r>
+        <w:rPr>
+          <w:lang w:val="en-US"/>
+        </w:rPr>
+        <w:t xml:space="preserve"> </w:t>
+      </w:r>
+      <w:r>
+        <w:rPr>
+          <w:lang w:val="en-US"/>
+        </w:rPr>
+        <w:t>–</w:t>
+      </w:r>
+      <w:r>
+        <w:rPr>
+          <w:lang w:val="en-US"/>
+        </w:rPr>
+        <w:t xml:space="preserve"> </w:t>
+      </w:r>
+      <w:r>
+        <w:t>пропустить певну кількість документів</w:t>
+      </w:r>
+      <w:r>
+        <w:br/>
+        <w:t>Наприклад</w:t>
+      </w:r>
+      <w:r>
+        <w:br/>
+      </w:r>
+      <w:r>
+        <w:rPr>
+          <w:lang w:val="en-US"/>
+        </w:rPr>
+        <w:t>/</w:t>
+      </w:r>
+      <w:proofErr w:type="spellStart"/>
+      <w:r>
+        <w:rPr>
+          <w:lang w:val="en-US"/>
+        </w:rPr>
+        <w:t>api</w:t>
+      </w:r>
+      <w:proofErr w:type="spellEnd"/>
+      <w:r>
+        <w:rPr>
+          <w:lang w:val="en-US"/>
+        </w:rPr>
+        <w:t>/</w:t>
+      </w:r>
+      <w:proofErr w:type="spellStart"/>
+      <w:r>
+        <w:rPr>
+          <w:lang w:val="en-US"/>
+        </w:rPr>
+        <w:t>places?skip</w:t>
+      </w:r>
+      <w:proofErr w:type="spellEnd"/>
+      <w:r>
+        <w:rPr>
+          <w:lang w:val="en-US"/>
+        </w:rPr>
+        <w:t>=5</w:t>
+      </w:r>
+      <w:r>
+        <w:rPr>
+          <w:lang w:val="en-US"/>
+        </w:rPr>
+        <w:br/>
+      </w:r>
+      <w:r>
+        <w:t xml:space="preserve">поверне список </w:t>
+      </w:r>
+      <w:r>
+        <w:rPr>
+          <w:lang w:val="en-US"/>
+        </w:rPr>
+        <w:t xml:space="preserve">places </w:t>
+      </w:r>
+      <w:r>
+        <w:t>без перших 5</w:t>
+      </w:r>
+      <w:r>
+        <w:br/>
+      </w:r>
+      <w:r>
+        <w:rPr>
+          <w:b/>
+          <w:lang w:val="en-US"/>
+        </w:rPr>
+        <w:t>limit</w:t>
       </w:r>
       <w:r>
         <w:rPr>
@@ -433,141 +1091,72 @@
         <w:t xml:space="preserve"> – </w:t>
       </w:r>
       <w:r>
-        <w:t xml:space="preserve">поверне всі </w:t>
-      </w:r>
-      <w:r>
-        <w:rPr>
-          <w:lang w:val="en-US"/>
-        </w:rPr>
-        <w:t xml:space="preserve">places </w:t>
-      </w:r>
-      <w:r>
-        <w:t>з ім’ям ‘</w:t>
-      </w:r>
-      <w:proofErr w:type="spellStart"/>
-      <w:r>
-        <w:t>аааа</w:t>
-      </w:r>
-      <w:proofErr w:type="spellEnd"/>
-      <w:r>
-        <w:t>’</w:t>
-      </w:r>
-      <w:r>
-        <w:rPr>
-          <w:lang w:val="en-US"/>
-        </w:rPr>
-        <w:br/>
-      </w:r>
-      <w:r>
-        <w:br/>
-      </w:r>
-      <w:r>
-        <w:rPr>
-          <w:b/>
-          <w:lang w:val="en-US"/>
-        </w:rPr>
-        <w:t>sort</w:t>
-      </w:r>
-      <w:r>
-        <w:rPr>
-          <w:lang w:val="en-US"/>
-        </w:rPr>
-        <w:t>-</w:t>
-      </w:r>
-      <w:r>
-        <w:t xml:space="preserve">назви полів через кому по яких </w:t>
-      </w:r>
-      <w:proofErr w:type="spellStart"/>
-      <w:r>
-        <w:t>проведеться</w:t>
-      </w:r>
-      <w:proofErr w:type="spellEnd"/>
-      <w:r>
-        <w:t xml:space="preserve"> сортування,</w:t>
-      </w:r>
-      <w:r>
-        <w:rPr>
-          <w:lang w:val="en-US"/>
-        </w:rPr>
-        <w:t xml:space="preserve"> </w:t>
-      </w:r>
-      <w:r>
-        <w:t xml:space="preserve"> перед назвою поля можна поставити – для </w:t>
-      </w:r>
-      <w:proofErr w:type="spellStart"/>
-      <w:r>
-        <w:t>зворотнього</w:t>
-      </w:r>
-      <w:proofErr w:type="spellEnd"/>
-      <w:r>
-        <w:t xml:space="preserve"> сортування.</w:t>
-      </w:r>
-      <w:r>
-        <w:rPr>
-          <w:lang w:val="en-US"/>
-        </w:rPr>
-        <w:br/>
-      </w:r>
-      <w:r>
-        <w:t xml:space="preserve">Наприклад </w:t>
-      </w:r>
-      <w:r>
-        <w:rPr>
-          <w:lang w:val="en-US"/>
-        </w:rPr>
-        <w:t>/?sort=name,-age</w:t>
-      </w:r>
-      <w:r>
-        <w:br/>
-      </w:r>
-      <w:r>
-        <w:rPr>
-          <w:lang w:val="en-US"/>
-        </w:rPr>
-        <w:br/>
-        <w:t>fields-</w:t>
-      </w:r>
-      <w:r>
-        <w:t xml:space="preserve"> </w:t>
-      </w:r>
-      <w:r>
-        <w:t>назви полів через кому які будуть вибрані, перед назвою можна поставити – для того щоб виключити поле.</w:t>
-      </w:r>
-      <w:r>
-        <w:br/>
-        <w:t xml:space="preserve">Наприклад </w:t>
-      </w:r>
-      <w:r>
-        <w:rPr>
-          <w:lang w:val="en-US"/>
-        </w:rPr>
-        <w:t>/?fields=name,-_id</w:t>
-      </w:r>
-      <w:r>
-        <w:rPr>
-          <w:lang w:val="en-US"/>
-        </w:rPr>
-        <w:br/>
-      </w:r>
-      <w:r>
-        <w:rPr>
-          <w:lang w:val="en-US"/>
-        </w:rPr>
-        <w:br/>
-        <w:t>populate-</w:t>
-      </w:r>
-      <w:r>
-        <w:t>назви полів ссилок, буде повернена не ссилка а цілісний об’єкт</w:t>
-      </w:r>
-      <w:r>
-        <w:br/>
-        <w:t xml:space="preserve">Наприклад </w:t>
-      </w:r>
-      <w:r>
-        <w:rPr>
-          <w:lang w:val="en-US"/>
-        </w:rPr>
-        <w:t>/?populate=place</w:t>
+        <w:t>вибере тільки задану кількість документів</w:t>
+      </w:r>
+      <w:r>
+        <w:br/>
+        <w:t>Наприклад</w:t>
+      </w:r>
+      <w:r>
+        <w:br/>
+      </w:r>
+      <w:r>
+        <w:rPr>
+          <w:lang w:val="en-US"/>
+        </w:rPr>
+        <w:t>/</w:t>
+      </w:r>
+      <w:proofErr w:type="spellStart"/>
+      <w:r>
+        <w:rPr>
+          <w:lang w:val="en-US"/>
+        </w:rPr>
+        <w:t>api</w:t>
+      </w:r>
+      <w:proofErr w:type="spellEnd"/>
+      <w:r>
+        <w:rPr>
+          <w:lang w:val="en-US"/>
+        </w:rPr>
+        <w:t>/</w:t>
+      </w:r>
+      <w:proofErr w:type="spellStart"/>
+      <w:r>
+        <w:rPr>
+          <w:lang w:val="en-US"/>
+        </w:rPr>
+        <w:t>places?</w:t>
+      </w:r>
+      <w:r>
+        <w:rPr>
+          <w:lang w:val="en-US"/>
+        </w:rPr>
+        <w:t>limit</w:t>
+      </w:r>
+      <w:proofErr w:type="spellEnd"/>
+      <w:r>
+        <w:rPr>
+          <w:lang w:val="en-US"/>
+        </w:rPr>
+        <w:t xml:space="preserve"> </w:t>
+      </w:r>
+      <w:r>
+        <w:rPr>
+          <w:lang w:val="en-US"/>
+        </w:rPr>
+        <w:t>=5</w:t>
+      </w:r>
+      <w:r>
+        <w:rPr>
+          <w:lang w:val="en-US"/>
+        </w:rPr>
+        <w:br/>
+      </w:r>
+      <w:r>
+        <w:t xml:space="preserve">поверне </w:t>
+      </w:r>
+      <w:r>
+        <w:t>тільки 5 документів</w:t>
       </w:r>
     </w:p>
     <w:p>
@@ -702,8 +1291,6 @@
         </w:rPr>
         <w:t>/bonuses/</w:t>
       </w:r>
-      <w:bookmarkStart w:id="0" w:name="_GoBack"/>
-      <w:bookmarkEnd w:id="0"/>
       <w:r>
         <w:rPr>
           <w:lang w:val="en-US"/>
@@ -859,7 +1446,6 @@
         <w:rPr>
           <w:lang w:val="en-US"/>
         </w:rPr>
-        <w:lastRenderedPageBreak/>
         <w:t>BonuseMultilang</w:t>
       </w:r>
       <w:proofErr w:type="spellEnd"/>
@@ -7629,7 +8215,6 @@
   <w:style w:type="character" w:default="1" w:styleId="a0">
     <w:name w:val="Default Paragraph Font"/>
     <w:uiPriority w:val="1"/>
-    <w:semiHidden/>
     <w:unhideWhenUsed/>
   </w:style>
   <w:style w:type="table" w:default="1" w:styleId="a1">
@@ -7970,7 +8555,6 @@
   <w:style w:type="character" w:default="1" w:styleId="a0">
     <w:name w:val="Default Paragraph Font"/>
     <w:uiPriority w:val="1"/>
-    <w:semiHidden/>
     <w:unhideWhenUsed/>
   </w:style>
   <w:style w:type="table" w:default="1" w:styleId="a1">
@@ -8369,7 +8953,7 @@
 </file>
 
 <file path=customXml/itemProps1.xml><?xml version="1.0" encoding="utf-8"?>
-<ds:datastoreItem xmlns:ds="http://schemas.openxmlformats.org/officeDocument/2006/customXml" ds:itemID="{49B0290B-7C1B-488B-A212-453481C157C4}">
+<ds:datastoreItem xmlns:ds="http://schemas.openxmlformats.org/officeDocument/2006/customXml" ds:itemID="{7978A003-C711-49E3-9B5C-A565B55160B4}">
   <ds:schemaRefs>
     <ds:schemaRef ds:uri="http://schemas.openxmlformats.org/officeDocument/2006/bibliography"/>
   </ds:schemaRefs>

</xml_diff>

<commit_message>
now you can get only own messages in /api/messages
</commit_message>
<xml_diff>
--- a/docs/Docs.docx
+++ b/docs/Docs.docx
@@ -4719,6 +4719,20 @@
         <w:br/>
       </w:r>
       <w:r>
+        <w:t>пове</w:t>
+      </w:r>
+      <w:bookmarkStart w:id="0" w:name="_GoBack"/>
+      <w:bookmarkEnd w:id="0"/>
+      <w:r>
+        <w:t>рне всі повідомлення які ти надсилав або які були адресовані тобі</w:t>
+      </w:r>
+      <w:r>
+        <w:rPr>
+          <w:lang w:val="en-US"/>
+        </w:rPr>
+        <w:br/>
+      </w:r>
+      <w:r>
         <w:rPr>
           <w:b/>
           <w:lang w:val="en-US"/>
@@ -5586,15 +5600,7 @@
         <w:rPr>
           <w:lang w:val="en-US"/>
         </w:rPr>
-        <w:t>places /:i</w:t>
-      </w:r>
-      <w:bookmarkStart w:id="0" w:name="_GoBack"/>
-      <w:bookmarkEnd w:id="0"/>
-      <w:r>
-        <w:rPr>
-          <w:lang w:val="en-US"/>
-        </w:rPr>
-        <w:t>d</w:t>
+        <w:t>places /:id</w:t>
       </w:r>
       <w:r>
         <w:rPr>
@@ -8976,7 +8982,7 @@
 </file>
 
 <file path=customXml/itemProps1.xml><?xml version="1.0" encoding="utf-8"?>
-<ds:datastoreItem xmlns:ds="http://schemas.openxmlformats.org/officeDocument/2006/customXml" ds:itemID="{34788477-8516-4298-BEC1-D1F947D59AA4}">
+<ds:datastoreItem xmlns:ds="http://schemas.openxmlformats.org/officeDocument/2006/customXml" ds:itemID="{652275A1-A8C1-4DAF-ADB5-6E5017BA19CE}">
   <ds:schemaRefs>
     <ds:schemaRef ds:uri="http://schemas.openxmlformats.org/officeDocument/2006/bibliography"/>
   </ds:schemaRefs>

</xml_diff>